<commit_message>
update file nhận xét
</commit_message>
<xml_diff>
--- a/assets/files/word/bamboo/phieu-nhan-xet-tuan.docx
+++ b/assets/files/word/bamboo/phieu-nhan-xet-tuan.docx
@@ -573,7 +573,36 @@
                                 <w:sz w:val="28"/>
                                 <w:szCs w:val="28"/>
                               </w:rPr>
-                              <w:t>Họ và tên học sinh/ Student’s name: TRẦN KHẢ HÂN</w:t>
+                              <w:t xml:space="preserve">Họ và tên học sinh/ Student’s name: </w:t>
+                            </w:r>
+                            <w:r>
+                              <w:rPr>
+                                <w:b/>
+                                <w:bCs/>
+                                <w:sz w:val="26"/>
+                                <w:szCs w:val="26"/>
+                                <w:lang w:val="en-SG"/>
+                              </w:rPr>
+                              <w:t>{</w:t>
+                            </w:r>
+                            <w:r>
+                              <w:rPr>
+                                <w:b/>
+                                <w:sz w:val="26"/>
+                                <w:szCs w:val="26"/>
+                                <w:lang w:val="vi-VN"/>
+                              </w:rPr>
+                              <w:t>tenHocSinh</w:t>
+                            </w:r>
+                            <w:r>
+                              <w:rPr>
+                                <w:b/>
+                                <w:bCs/>
+                                <w:sz w:val="26"/>
+                                <w:szCs w:val="26"/>
+                                <w:lang w:val="en-SG"/>
+                              </w:rPr>
+                              <w:t>}</w:t>
                             </w:r>
                           </w:p>
                           <w:p>
@@ -606,18 +635,10 @@
                                 <w:szCs w:val="28"/>
                                 <w:lang w:val="vi-VN"/>
                               </w:rPr>
-                              <w:t>3</w:t>
-                            </w:r>
-                            <w:r>
-                              <w:rPr>
-                                <w:rFonts w:ascii="Times New Roman" w:eastAsia="Calibri" w:hAnsi="Times New Roman"/>
-                                <w:b/>
-                                <w:kern w:val="2"/>
-                                <w:sz w:val="28"/>
-                                <w:szCs w:val="28"/>
-                              </w:rPr>
-                              <w:t>A1</w:t>
-                            </w:r>
+                              <w:t>{lop}</w:t>
+                            </w:r>
+                            <w:bookmarkStart w:id="0" w:name="_GoBack"/>
+                            <w:bookmarkEnd w:id="0"/>
                           </w:p>
                           <w:p>
                             <w:pPr>
@@ -1288,7 +1309,36 @@
                           <w:sz w:val="28"/>
                           <w:szCs w:val="28"/>
                         </w:rPr>
-                        <w:t>Họ và tên học sinh/ Student’s name: TRẦN KHẢ HÂN</w:t>
+                        <w:t xml:space="preserve">Họ và tên học sinh/ Student’s name: </w:t>
+                      </w:r>
+                      <w:r>
+                        <w:rPr>
+                          <w:b/>
+                          <w:bCs/>
+                          <w:sz w:val="26"/>
+                          <w:szCs w:val="26"/>
+                          <w:lang w:val="en-SG"/>
+                        </w:rPr>
+                        <w:t>{</w:t>
+                      </w:r>
+                      <w:r>
+                        <w:rPr>
+                          <w:b/>
+                          <w:sz w:val="26"/>
+                          <w:szCs w:val="26"/>
+                          <w:lang w:val="vi-VN"/>
+                        </w:rPr>
+                        <w:t>tenHocSinh</w:t>
+                      </w:r>
+                      <w:r>
+                        <w:rPr>
+                          <w:b/>
+                          <w:bCs/>
+                          <w:sz w:val="26"/>
+                          <w:szCs w:val="26"/>
+                          <w:lang w:val="en-SG"/>
+                        </w:rPr>
+                        <w:t>}</w:t>
                       </w:r>
                     </w:p>
                     <w:p>
@@ -1321,18 +1371,10 @@
                           <w:szCs w:val="28"/>
                           <w:lang w:val="vi-VN"/>
                         </w:rPr>
-                        <w:t>3</w:t>
+                        <w:t>{lop}</w:t>
                       </w:r>
-                      <w:r>
-                        <w:rPr>
-                          <w:rFonts w:ascii="Times New Roman" w:eastAsia="Calibri" w:hAnsi="Times New Roman"/>
-                          <w:b/>
-                          <w:kern w:val="2"/>
-                          <w:sz w:val="28"/>
-                          <w:szCs w:val="28"/>
-                        </w:rPr>
-                        <w:t>A1</w:t>
-                      </w:r>
+                      <w:bookmarkStart w:id="1" w:name="_GoBack"/>
+                      <w:bookmarkEnd w:id="1"/>
                     </w:p>
                     <w:p>
                       <w:pPr>
@@ -1660,8 +1702,6 @@
                         </w:rPr>
                         <w:t>Đỗ Như Ý</w:t>
                       </w:r>
-                      <w:bookmarkStart w:id="1" w:name="_GoBack"/>
-                      <w:bookmarkEnd w:id="1"/>
                       <w:r>
                         <w:rPr>
                           <w:rFonts w:ascii="Times New Roman" w:eastAsia="Calibri" w:hAnsi="Times New Roman" w:cs="Times New Roman"/>
@@ -2317,18 +2357,7 @@
                                 <w:szCs w:val="26"/>
                                 <w:lang w:val="en-SG"/>
                               </w:rPr>
-                              <w:t>{</w:t>
-                            </w:r>
-                            <w:bookmarkStart w:id="0" w:name="_GoBack"/>
-                            <w:bookmarkEnd w:id="0"/>
-                            <w:r>
-                              <w:rPr>
-                                <w:rFonts w:ascii="Times New Roman" w:hAnsi="Times New Roman" w:cs="Times New Roman"/>
-                                <w:sz w:val="26"/>
-                                <w:szCs w:val="26"/>
-                                <w:lang w:val="en-SG"/>
-                              </w:rPr>
-                              <w:t>nhanXetChung</w:t>
+                              <w:t>{nhanXetChung</w:t>
                             </w:r>
                             <w:r>
                               <w:rPr>
@@ -2886,18 +2915,7 @@
                           <w:szCs w:val="26"/>
                           <w:lang w:val="en-SG"/>
                         </w:rPr>
-                        <w:t>{</w:t>
-                      </w:r>
-                      <w:bookmarkStart w:id="1" w:name="_GoBack"/>
-                      <w:bookmarkEnd w:id="1"/>
-                      <w:r>
-                        <w:rPr>
-                          <w:rFonts w:ascii="Times New Roman" w:hAnsi="Times New Roman" w:cs="Times New Roman"/>
-                          <w:sz w:val="26"/>
-                          <w:szCs w:val="26"/>
-                          <w:lang w:val="en-SG"/>
-                        </w:rPr>
-                        <w:t>nhanXetChung</w:t>
+                        <w:t>{nhanXetChung</w:t>
                       </w:r>
                       <w:r>
                         <w:rPr>
@@ -3720,7 +3738,7 @@
 </file>
 
 <file path=customXml/itemProps2.xml><?xml version="1.0" encoding="utf-8"?>
-<ds:datastoreItem xmlns:ds="http://schemas.openxmlformats.org/officeDocument/2006/customXml" ds:itemID="{6BF59900-680B-44E8-8304-1B88BC15EC03}">
+<ds:datastoreItem xmlns:ds="http://schemas.openxmlformats.org/officeDocument/2006/customXml" ds:itemID="{C9380DE5-EDF4-4A85-9D67-016AC6189665}">
   <ds:schemaRefs>
     <ds:schemaRef ds:uri="http://schemas.openxmlformats.org/officeDocument/2006/bibliography"/>
   </ds:schemaRefs>

</xml_diff>

<commit_message>
update file BCHT TUAN
</commit_message>
<xml_diff>
--- a/assets/files/word/bamboo/phieu-nhan-xet-tuan.docx
+++ b/assets/files/word/bamboo/phieu-nhan-xet-tuan.docx
@@ -450,9 +450,8 @@
                                 <w:kern w:val="2"/>
                                 <w:sz w:val="28"/>
                                 <w:szCs w:val="28"/>
-                                <w:lang w:val="vi-VN"/>
-                              </w:rPr>
-                              <w:t>31</w:t>
+                              </w:rPr>
+                              <w:t>{fromDate}</w:t>
                             </w:r>
                             <w:r>
                               <w:rPr>
@@ -463,29 +462,128 @@
                                 <w:szCs w:val="28"/>
                                 <w:lang w:val="en-SG"/>
                               </w:rPr>
-                              <w:t>/0</w:t>
+                              <w:t>-</w:t>
                             </w:r>
                             <w:r>
                               <w:rPr>
                                 <w:rFonts w:ascii="Times New Roman" w:eastAsia="Calibri" w:hAnsi="Times New Roman"/>
                                 <w:b/>
                                 <w:kern w:val="2"/>
+                                <w:sz w:val="28"/>
+                                <w:szCs w:val="28"/>
+                              </w:rPr>
+                              <w:t>{toDate}</w:t>
+                            </w:r>
+                            <w:r>
+                              <w:rPr>
+                                <w:rFonts w:ascii="Times New Roman" w:eastAsia="Calibri" w:hAnsi="Times New Roman"/>
+                                <w:b/>
+                                <w:kern w:val="2"/>
+                                <w:sz w:val="28"/>
+                                <w:szCs w:val="28"/>
+                                <w:lang w:val="en-SG"/>
+                              </w:rPr>
+                              <w:t>)</w:t>
+                            </w:r>
+                          </w:p>
+                          <w:p>
+                            <w:pPr>
+                              <w:jc w:val="center"/>
+                              <w:rPr>
+                                <w:rFonts w:ascii="Times New Roman" w:eastAsia="Calibri" w:hAnsi="Times New Roman"/>
+                                <w:b/>
+                                <w:kern w:val="2"/>
+                                <w:sz w:val="15"/>
+                                <w:szCs w:val="15"/>
+                                <w:lang w:val="en-SG"/>
+                              </w:rPr>
+                            </w:pPr>
+                          </w:p>
+                          <w:p>
+                            <w:pPr>
+                              <w:rPr>
+                                <w:rFonts w:ascii="Times New Roman" w:eastAsia="Calibri" w:hAnsi="Times New Roman"/>
+                                <w:b/>
+                                <w:kern w:val="2"/>
+                                <w:sz w:val="28"/>
+                                <w:szCs w:val="28"/>
+                              </w:rPr>
+                            </w:pPr>
+                            <w:r>
+                              <w:rPr>
+                                <w:rFonts w:ascii="Times New Roman" w:eastAsia="Calibri" w:hAnsi="Times New Roman"/>
+                                <w:b/>
+                                <w:kern w:val="2"/>
+                                <w:sz w:val="28"/>
+                                <w:szCs w:val="28"/>
+                              </w:rPr>
+                              <w:t xml:space="preserve">Họ và tên học sinh/ Student’s </w:t>
+                            </w:r>
+                            <w:r>
+                              <w:rPr>
+                                <w:rFonts w:ascii="Times New Roman" w:eastAsia="Calibri" w:hAnsi="Times New Roman" w:cs="Times New Roman"/>
+                                <w:b/>
+                                <w:kern w:val="2"/>
+                                <w:sz w:val="28"/>
+                                <w:szCs w:val="28"/>
+                              </w:rPr>
+                              <w:t xml:space="preserve">name: </w:t>
+                            </w:r>
+                            <w:r>
+                              <w:rPr>
+                                <w:rFonts w:ascii="Times New Roman" w:hAnsi="Times New Roman" w:cs="Times New Roman"/>
+                                <w:b/>
+                                <w:bCs/>
+                                <w:sz w:val="28"/>
+                                <w:szCs w:val="28"/>
+                                <w:lang w:val="en-SG"/>
+                              </w:rPr>
+                              <w:t>{</w:t>
+                            </w:r>
+                            <w:r>
+                              <w:rPr>
+                                <w:rFonts w:ascii="Times New Roman" w:hAnsi="Times New Roman" w:cs="Times New Roman"/>
+                                <w:b/>
                                 <w:sz w:val="28"/>
                                 <w:szCs w:val="28"/>
                                 <w:lang w:val="vi-VN"/>
                               </w:rPr>
-                              <w:t>7</w:t>
-                            </w:r>
-                            <w:r>
-                              <w:rPr>
-                                <w:rFonts w:ascii="Times New Roman" w:eastAsia="Calibri" w:hAnsi="Times New Roman"/>
-                                <w:b/>
-                                <w:kern w:val="2"/>
+                              <w:t>tenHocSinh</w:t>
+                            </w:r>
+                            <w:r>
+                              <w:rPr>
+                                <w:rFonts w:ascii="Times New Roman" w:hAnsi="Times New Roman" w:cs="Times New Roman"/>
+                                <w:b/>
+                                <w:bCs/>
                                 <w:sz w:val="28"/>
                                 <w:szCs w:val="28"/>
                                 <w:lang w:val="en-SG"/>
                               </w:rPr>
-                              <w:t xml:space="preserve">/2023 - </w:t>
+                              <w:t>}</w:t>
+                            </w:r>
+                            <w:bookmarkStart w:id="0" w:name="_GoBack"/>
+                            <w:bookmarkEnd w:id="0"/>
+                          </w:p>
+                          <w:p>
+                            <w:pPr>
+                              <w:jc w:val="both"/>
+                              <w:rPr>
+                                <w:rFonts w:ascii="Times New Roman" w:eastAsia="Calibri" w:hAnsi="Times New Roman"/>
+                                <w:b/>
+                                <w:kern w:val="2"/>
+                                <w:sz w:val="28"/>
+                                <w:szCs w:val="28"/>
+                              </w:rPr>
+                            </w:pPr>
+                            <w:r>
+                              <w:rPr>
+                                <w:rFonts w:ascii="Times New Roman" w:eastAsia="Calibri" w:hAnsi="Times New Roman"/>
+                                <w:b/>
+                                <w:kern w:val="2"/>
+                                <w:sz w:val="28"/>
+                                <w:szCs w:val="28"/>
+                              </w:rPr>
+                              <w:t xml:space="preserve">Lớp/ Class: </w:t>
                             </w:r>
                             <w:r>
                               <w:rPr>
@@ -496,162 +594,8 @@
                                 <w:szCs w:val="28"/>
                                 <w:lang w:val="vi-VN"/>
                               </w:rPr>
-                              <w:t>0</w:t>
-                            </w:r>
-                            <w:r>
-                              <w:rPr>
-                                <w:rFonts w:ascii="Times New Roman" w:eastAsia="Calibri" w:hAnsi="Times New Roman"/>
-                                <w:b/>
-                                <w:kern w:val="2"/>
-                                <w:sz w:val="28"/>
-                                <w:szCs w:val="28"/>
-                              </w:rPr>
-                              <w:t>4</w:t>
-                            </w:r>
-                            <w:r>
-                              <w:rPr>
-                                <w:rFonts w:ascii="Times New Roman" w:eastAsia="Calibri" w:hAnsi="Times New Roman"/>
-                                <w:b/>
-                                <w:kern w:val="2"/>
-                                <w:sz w:val="28"/>
-                                <w:szCs w:val="28"/>
-                                <w:lang w:val="en-SG"/>
-                              </w:rPr>
-                              <w:t>/0</w:t>
-                            </w:r>
-                            <w:r>
-                              <w:rPr>
-                                <w:rFonts w:ascii="Times New Roman" w:eastAsia="Calibri" w:hAnsi="Times New Roman"/>
-                                <w:b/>
-                                <w:kern w:val="2"/>
-                                <w:sz w:val="28"/>
-                                <w:szCs w:val="28"/>
-                                <w:lang w:val="vi-VN"/>
-                              </w:rPr>
-                              <w:t>8</w:t>
-                            </w:r>
-                            <w:r>
-                              <w:rPr>
-                                <w:rFonts w:ascii="Times New Roman" w:eastAsia="Calibri" w:hAnsi="Times New Roman"/>
-                                <w:b/>
-                                <w:kern w:val="2"/>
-                                <w:sz w:val="28"/>
-                                <w:szCs w:val="28"/>
-                                <w:lang w:val="en-SG"/>
-                              </w:rPr>
-                              <w:t>/2023)</w:t>
-                            </w:r>
-                          </w:p>
-                          <w:p>
-                            <w:pPr>
-                              <w:jc w:val="center"/>
-                              <w:rPr>
-                                <w:rFonts w:ascii="Times New Roman" w:eastAsia="Calibri" w:hAnsi="Times New Roman"/>
-                                <w:b/>
-                                <w:kern w:val="2"/>
-                                <w:sz w:val="15"/>
-                                <w:szCs w:val="15"/>
-                                <w:lang w:val="en-SG"/>
-                              </w:rPr>
-                            </w:pPr>
-                          </w:p>
-                          <w:p>
-                            <w:pPr>
-                              <w:rPr>
-                                <w:rFonts w:ascii="Times New Roman" w:eastAsia="Calibri" w:hAnsi="Times New Roman"/>
-                                <w:b/>
-                                <w:kern w:val="2"/>
-                                <w:sz w:val="28"/>
-                                <w:szCs w:val="28"/>
-                              </w:rPr>
-                            </w:pPr>
-                            <w:r>
-                              <w:rPr>
-                                <w:rFonts w:ascii="Times New Roman" w:eastAsia="Calibri" w:hAnsi="Times New Roman"/>
-                                <w:b/>
-                                <w:kern w:val="2"/>
-                                <w:sz w:val="28"/>
-                                <w:szCs w:val="28"/>
-                              </w:rPr>
-                              <w:t xml:space="preserve">Họ và tên học sinh/ Student’s </w:t>
-                            </w:r>
-                            <w:r>
-                              <w:rPr>
-                                <w:rFonts w:ascii="Times New Roman" w:eastAsia="Calibri" w:hAnsi="Times New Roman" w:cs="Times New Roman"/>
-                                <w:b/>
-                                <w:kern w:val="2"/>
-                                <w:sz w:val="28"/>
-                                <w:szCs w:val="28"/>
-                              </w:rPr>
-                              <w:t xml:space="preserve">name: </w:t>
-                            </w:r>
-                            <w:r>
-                              <w:rPr>
-                                <w:rFonts w:ascii="Times New Roman" w:hAnsi="Times New Roman" w:cs="Times New Roman"/>
-                                <w:b/>
-                                <w:bCs/>
-                                <w:sz w:val="28"/>
-                                <w:szCs w:val="28"/>
-                                <w:lang w:val="en-SG"/>
-                              </w:rPr>
-                              <w:t>{</w:t>
-                            </w:r>
-                            <w:r>
-                              <w:rPr>
-                                <w:rFonts w:ascii="Times New Roman" w:hAnsi="Times New Roman" w:cs="Times New Roman"/>
-                                <w:b/>
-                                <w:sz w:val="28"/>
-                                <w:szCs w:val="28"/>
-                                <w:lang w:val="vi-VN"/>
-                              </w:rPr>
-                              <w:t>tenHocSinh</w:t>
-                            </w:r>
-                            <w:r>
-                              <w:rPr>
-                                <w:rFonts w:ascii="Times New Roman" w:hAnsi="Times New Roman" w:cs="Times New Roman"/>
-                                <w:b/>
-                                <w:bCs/>
-                                <w:sz w:val="28"/>
-                                <w:szCs w:val="28"/>
-                                <w:lang w:val="en-SG"/>
-                              </w:rPr>
-                              <w:t>}</w:t>
-                            </w:r>
-                          </w:p>
-                          <w:p>
-                            <w:pPr>
-                              <w:jc w:val="both"/>
-                              <w:rPr>
-                                <w:rFonts w:ascii="Times New Roman" w:eastAsia="Calibri" w:hAnsi="Times New Roman"/>
-                                <w:b/>
-                                <w:kern w:val="2"/>
-                                <w:sz w:val="28"/>
-                                <w:szCs w:val="28"/>
-                              </w:rPr>
-                            </w:pPr>
-                            <w:r>
-                              <w:rPr>
-                                <w:rFonts w:ascii="Times New Roman" w:eastAsia="Calibri" w:hAnsi="Times New Roman"/>
-                                <w:b/>
-                                <w:kern w:val="2"/>
-                                <w:sz w:val="28"/>
-                                <w:szCs w:val="28"/>
-                              </w:rPr>
-                              <w:t xml:space="preserve">Lớp/ Class: </w:t>
-                            </w:r>
-                            <w:r>
-                              <w:rPr>
-                                <w:rFonts w:ascii="Times New Roman" w:eastAsia="Calibri" w:hAnsi="Times New Roman"/>
-                                <w:b/>
-                                <w:kern w:val="2"/>
-                                <w:sz w:val="28"/>
-                                <w:szCs w:val="28"/>
-                                <w:lang w:val="vi-VN"/>
-                              </w:rPr>
                               <w:t>{lop}</w:t>
                             </w:r>
-                            <w:bookmarkStart w:id="0" w:name="_GoBack"/>
-                            <w:bookmarkEnd w:id="0"/>
                           </w:p>
                           <w:p>
                             <w:pPr>
@@ -1199,9 +1143,8 @@
                           <w:kern w:val="2"/>
                           <w:sz w:val="28"/>
                           <w:szCs w:val="28"/>
-                          <w:lang w:val="vi-VN"/>
-                        </w:rPr>
-                        <w:t>31</w:t>
+                        </w:rPr>
+                        <w:t>{fromDate}</w:t>
                       </w:r>
                       <w:r>
                         <w:rPr>
@@ -1212,7 +1155,7 @@
                           <w:szCs w:val="28"/>
                           <w:lang w:val="en-SG"/>
                         </w:rPr>
-                        <w:t>/0</w:t>
+                        <w:t>-</w:t>
                       </w:r>
                       <w:r>
                         <w:rPr>
@@ -1221,9 +1164,8 @@
                           <w:kern w:val="2"/>
                           <w:sz w:val="28"/>
                           <w:szCs w:val="28"/>
-                          <w:lang w:val="vi-VN"/>
-                        </w:rPr>
-                        <w:t>7</w:t>
+                        </w:rPr>
+                        <w:t>{toDate}</w:t>
                       </w:r>
                       <w:r>
                         <w:rPr>
@@ -1234,61 +1176,7 @@
                           <w:szCs w:val="28"/>
                           <w:lang w:val="en-SG"/>
                         </w:rPr>
-                        <w:t xml:space="preserve">/2023 - </w:t>
-                      </w:r>
-                      <w:r>
-                        <w:rPr>
-                          <w:rFonts w:ascii="Times New Roman" w:eastAsia="Calibri" w:hAnsi="Times New Roman"/>
-                          <w:b/>
-                          <w:kern w:val="2"/>
-                          <w:sz w:val="28"/>
-                          <w:szCs w:val="28"/>
-                          <w:lang w:val="vi-VN"/>
-                        </w:rPr>
-                        <w:t>0</w:t>
-                      </w:r>
-                      <w:r>
-                        <w:rPr>
-                          <w:rFonts w:ascii="Times New Roman" w:eastAsia="Calibri" w:hAnsi="Times New Roman"/>
-                          <w:b/>
-                          <w:kern w:val="2"/>
-                          <w:sz w:val="28"/>
-                          <w:szCs w:val="28"/>
-                        </w:rPr>
-                        <w:t>4</w:t>
-                      </w:r>
-                      <w:r>
-                        <w:rPr>
-                          <w:rFonts w:ascii="Times New Roman" w:eastAsia="Calibri" w:hAnsi="Times New Roman"/>
-                          <w:b/>
-                          <w:kern w:val="2"/>
-                          <w:sz w:val="28"/>
-                          <w:szCs w:val="28"/>
-                          <w:lang w:val="en-SG"/>
-                        </w:rPr>
-                        <w:t>/0</w:t>
-                      </w:r>
-                      <w:r>
-                        <w:rPr>
-                          <w:rFonts w:ascii="Times New Roman" w:eastAsia="Calibri" w:hAnsi="Times New Roman"/>
-                          <w:b/>
-                          <w:kern w:val="2"/>
-                          <w:sz w:val="28"/>
-                          <w:szCs w:val="28"/>
-                          <w:lang w:val="vi-VN"/>
-                        </w:rPr>
-                        <w:t>8</w:t>
-                      </w:r>
-                      <w:r>
-                        <w:rPr>
-                          <w:rFonts w:ascii="Times New Roman" w:eastAsia="Calibri" w:hAnsi="Times New Roman"/>
-                          <w:b/>
-                          <w:kern w:val="2"/>
-                          <w:sz w:val="28"/>
-                          <w:szCs w:val="28"/>
-                          <w:lang w:val="en-SG"/>
-                        </w:rPr>
-                        <w:t>/2023)</w:t>
+                        <w:t>)</w:t>
                       </w:r>
                     </w:p>
                     <w:p>
@@ -1366,6 +1254,8 @@
                         </w:rPr>
                         <w:t>}</w:t>
                       </w:r>
+                      <w:bookmarkStart w:id="1" w:name="_GoBack"/>
+                      <w:bookmarkEnd w:id="1"/>
                     </w:p>
                     <w:p>
                       <w:pPr>
@@ -1399,8 +1289,6 @@
                         </w:rPr>
                         <w:t>{lop}</w:t>
                       </w:r>
-                      <w:bookmarkStart w:id="1" w:name="_GoBack"/>
-                      <w:bookmarkEnd w:id="1"/>
                     </w:p>
                     <w:p>
                       <w:pPr>
@@ -2296,6 +2184,32 @@
                                       <w:lang w:val="en-SG"/>
                                     </w:rPr>
                                   </w:pPr>
+                                  <w:r>
+                                    <w:rPr>
+                                      <w:b/>
+                                      <w:sz w:val="26"/>
+                                      <w:szCs w:val="26"/>
+                                      <w:lang w:val="en-SG"/>
+                                    </w:rPr>
+                                    <w:t>{</w:t>
+                                  </w:r>
+                                  <w:r>
+                                    <w:rPr>
+                                      <w:sz w:val="26"/>
+                                      <w:szCs w:val="26"/>
+                                      <w:lang w:val="en-SG"/>
+                                    </w:rPr>
+                                    <w:t>nhanXetBoSung</w:t>
+                                  </w:r>
+                                  <w:r>
+                                    <w:rPr>
+                                      <w:b/>
+                                      <w:sz w:val="26"/>
+                                      <w:szCs w:val="26"/>
+                                      <w:lang w:val="en-SG"/>
+                                    </w:rPr>
+                                    <w:t>}</w:t>
+                                  </w:r>
                                 </w:p>
                               </w:tc>
                               <w:tc>
@@ -2854,6 +2768,32 @@
                                 <w:lang w:val="en-SG"/>
                               </w:rPr>
                             </w:pPr>
+                            <w:r>
+                              <w:rPr>
+                                <w:b/>
+                                <w:sz w:val="26"/>
+                                <w:szCs w:val="26"/>
+                                <w:lang w:val="en-SG"/>
+                              </w:rPr>
+                              <w:t>{</w:t>
+                            </w:r>
+                            <w:r>
+                              <w:rPr>
+                                <w:sz w:val="26"/>
+                                <w:szCs w:val="26"/>
+                                <w:lang w:val="en-SG"/>
+                              </w:rPr>
+                              <w:t>nhanXetBoSung</w:t>
+                            </w:r>
+                            <w:r>
+                              <w:rPr>
+                                <w:b/>
+                                <w:sz w:val="26"/>
+                                <w:szCs w:val="26"/>
+                                <w:lang w:val="en-SG"/>
+                              </w:rPr>
+                              <w:t>}</w:t>
+                            </w:r>
                           </w:p>
                         </w:tc>
                         <w:tc>
@@ -3764,7 +3704,7 @@
 </file>
 
 <file path=customXml/itemProps2.xml><?xml version="1.0" encoding="utf-8"?>
-<ds:datastoreItem xmlns:ds="http://schemas.openxmlformats.org/officeDocument/2006/customXml" ds:itemID="{11CA164F-14D5-4A82-8C98-518F146CD4A8}">
+<ds:datastoreItem xmlns:ds="http://schemas.openxmlformats.org/officeDocument/2006/customXml" ds:itemID="{ABE52A11-DECD-4321-8F92-3E040F2E3D19}">
   <ds:schemaRefs>
     <ds:schemaRef ds:uri="http://schemas.openxmlformats.org/officeDocument/2006/bibliography"/>
   </ds:schemaRefs>

</xml_diff>